<commit_message>
Made changes to resume and added pdf version
</commit_message>
<xml_diff>
--- a/Amreeta_Developer_Resume.docx
+++ b/Amreeta_Developer_Resume.docx
@@ -121,13 +121,28 @@
           <w:rFonts w:ascii="Times New Roman" w:eastAsia="Times New Roman" w:hAnsi="Times New Roman" w:cs="Times New Roman"/>
           <w:bdr w:val="none" w:sz="0" w:space="0" w:color="auto" w:frame="1"/>
         </w:rPr>
-        <w:t xml:space="preserve">                                                                                   </w:t>
-      </w:r>
-      <w:r>
-        <w:rPr>
-          <w:rFonts w:ascii="Times New Roman" w:hAnsi="Times New Roman" w:cs="Times New Roman"/>
-        </w:rPr>
-        <w:t>(C)</w:t>
+        <w:t xml:space="preserve">                                                                                </w:t>
+      </w:r>
+      <w:proofErr w:type="gramStart"/>
+      <w:r>
+        <w:rPr>
+          <w:rFonts w:ascii="Times New Roman" w:eastAsia="Times New Roman" w:hAnsi="Times New Roman" w:cs="Times New Roman"/>
+          <w:bdr w:val="none" w:sz="0" w:space="0" w:color="auto" w:frame="1"/>
+        </w:rPr>
+        <w:t xml:space="preserve">   </w:t>
+      </w:r>
+      <w:r>
+        <w:rPr>
+          <w:rFonts w:ascii="Times New Roman" w:hAnsi="Times New Roman" w:cs="Times New Roman"/>
+        </w:rPr>
+        <w:t>(</w:t>
+      </w:r>
+      <w:proofErr w:type="gramEnd"/>
+      <w:r>
+        <w:rPr>
+          <w:rFonts w:ascii="Times New Roman" w:hAnsi="Times New Roman" w:cs="Times New Roman"/>
+        </w:rPr>
+        <w:t>C)</w:t>
       </w:r>
       <w:r>
         <w:rPr>
@@ -256,8 +271,9 @@
           <w:sz w:val="22"/>
           <w:szCs w:val="22"/>
         </w:rPr>
-        <w:t>+ years’ experience i</w:t>
-      </w:r>
+        <w:t xml:space="preserve">+ years’ experience in the Retail, Marketing, Data Science, Educational, and Pharmaceutical domains. Proficient in SAS. R, </w:t>
+      </w:r>
+      <w:proofErr w:type="spellStart"/>
       <w:r>
         <w:rPr>
           <w:bCs/>
@@ -266,8 +282,9 @@
           <w:sz w:val="22"/>
           <w:szCs w:val="22"/>
         </w:rPr>
-        <w:t xml:space="preserve">n the Retail, Marketing, Data Science, </w:t>
-      </w:r>
+        <w:t>Javascript</w:t>
+      </w:r>
+      <w:proofErr w:type="spellEnd"/>
       <w:r>
         <w:rPr>
           <w:bCs/>
@@ -276,8 +293,9 @@
           <w:sz w:val="22"/>
           <w:szCs w:val="22"/>
         </w:rPr>
-        <w:t xml:space="preserve">Educational, and </w:t>
-      </w:r>
+        <w:t xml:space="preserve">, HTML5, CSS5, </w:t>
+      </w:r>
+      <w:proofErr w:type="spellStart"/>
       <w:r>
         <w:rPr>
           <w:bCs/>
@@ -286,8 +304,9 @@
           <w:sz w:val="22"/>
           <w:szCs w:val="22"/>
         </w:rPr>
-        <w:t>Pharmaceutical domains</w:t>
-      </w:r>
+        <w:t>Jquery</w:t>
+      </w:r>
+      <w:proofErr w:type="spellEnd"/>
       <w:r>
         <w:rPr>
           <w:bCs/>
@@ -296,8 +315,9 @@
           <w:sz w:val="22"/>
           <w:szCs w:val="22"/>
         </w:rPr>
-        <w:t xml:space="preserve">. </w:t>
-      </w:r>
+        <w:t xml:space="preserve">, </w:t>
+      </w:r>
+      <w:proofErr w:type="spellStart"/>
       <w:r>
         <w:rPr>
           <w:bCs/>
@@ -306,8 +326,9 @@
           <w:sz w:val="22"/>
           <w:szCs w:val="22"/>
         </w:rPr>
-        <w:t>Proficient in SAS. R, Javascript, HTML5, CSS5, Jquery, NodeJS, MySql.</w:t>
-      </w:r>
+        <w:t>NodeJS</w:t>
+      </w:r>
+      <w:proofErr w:type="spellEnd"/>
       <w:r>
         <w:rPr>
           <w:bCs/>
@@ -316,7 +337,29 @@
           <w:sz w:val="22"/>
           <w:szCs w:val="22"/>
         </w:rPr>
-        <w:t xml:space="preserve"> Eligible to work in the USA.</w:t>
+        <w:t xml:space="preserve">, </w:t>
+      </w:r>
+      <w:proofErr w:type="spellStart"/>
+      <w:r>
+        <w:rPr>
+          <w:bCs/>
+          <w:i/>
+          <w:color w:val="000000"/>
+          <w:sz w:val="22"/>
+          <w:szCs w:val="22"/>
+        </w:rPr>
+        <w:t>MySql</w:t>
+      </w:r>
+      <w:proofErr w:type="spellEnd"/>
+      <w:r>
+        <w:rPr>
+          <w:bCs/>
+          <w:i/>
+          <w:color w:val="000000"/>
+          <w:sz w:val="22"/>
+          <w:szCs w:val="22"/>
+        </w:rPr>
+        <w:t>. Eligible to work in the USA.</w:t>
       </w:r>
     </w:p>
     <w:p>
@@ -354,13 +397,41 @@
         </w:rPr>
         <w:t xml:space="preserve">Bootstrap, </w:t>
       </w:r>
-      <w:r>
-        <w:rPr>
-          <w:color w:val="000000"/>
-          <w:sz w:val="22"/>
-          <w:szCs w:val="22"/>
-        </w:rPr>
-        <w:t xml:space="preserve">Javascript, Jquery, APIs, SQL (SQL Server 2008, </w:t>
+      <w:proofErr w:type="spellStart"/>
+      <w:r>
+        <w:rPr>
+          <w:color w:val="000000"/>
+          <w:sz w:val="22"/>
+          <w:szCs w:val="22"/>
+        </w:rPr>
+        <w:t>Javascript</w:t>
+      </w:r>
+      <w:proofErr w:type="spellEnd"/>
+      <w:r>
+        <w:rPr>
+          <w:color w:val="000000"/>
+          <w:sz w:val="22"/>
+          <w:szCs w:val="22"/>
+        </w:rPr>
+        <w:t xml:space="preserve">, </w:t>
+      </w:r>
+      <w:proofErr w:type="spellStart"/>
+      <w:r>
+        <w:rPr>
+          <w:color w:val="000000"/>
+          <w:sz w:val="22"/>
+          <w:szCs w:val="22"/>
+        </w:rPr>
+        <w:t>Jquery</w:t>
+      </w:r>
+      <w:proofErr w:type="spellEnd"/>
+      <w:r>
+        <w:rPr>
+          <w:color w:val="000000"/>
+          <w:sz w:val="22"/>
+          <w:szCs w:val="22"/>
+        </w:rPr>
+        <w:t xml:space="preserve">, APIs, SQL (SQL Server 2008, </w:t>
       </w:r>
       <w:r>
         <w:rPr>
@@ -384,15 +455,61 @@
           <w:sz w:val="22"/>
           <w:szCs w:val="22"/>
         </w:rPr>
-        <w:t>, R, Github, Heroku</w:t>
-      </w:r>
-      <w:r>
-        <w:rPr>
-          <w:color w:val="000000"/>
-          <w:sz w:val="22"/>
-          <w:szCs w:val="22"/>
-        </w:rPr>
-        <w:t>, NodeJS, Express, Handlebars</w:t>
+        <w:t xml:space="preserve">, R, </w:t>
+      </w:r>
+      <w:proofErr w:type="spellStart"/>
+      <w:r>
+        <w:rPr>
+          <w:color w:val="000000"/>
+          <w:sz w:val="22"/>
+          <w:szCs w:val="22"/>
+        </w:rPr>
+        <w:t>Github</w:t>
+      </w:r>
+      <w:proofErr w:type="spellEnd"/>
+      <w:r>
+        <w:rPr>
+          <w:color w:val="000000"/>
+          <w:sz w:val="22"/>
+          <w:szCs w:val="22"/>
+        </w:rPr>
+        <w:t xml:space="preserve">, </w:t>
+      </w:r>
+      <w:proofErr w:type="spellStart"/>
+      <w:r>
+        <w:rPr>
+          <w:color w:val="000000"/>
+          <w:sz w:val="22"/>
+          <w:szCs w:val="22"/>
+        </w:rPr>
+        <w:t>Heroku</w:t>
+      </w:r>
+      <w:proofErr w:type="spellEnd"/>
+      <w:r>
+        <w:rPr>
+          <w:color w:val="000000"/>
+          <w:sz w:val="22"/>
+          <w:szCs w:val="22"/>
+        </w:rPr>
+        <w:t xml:space="preserve">, </w:t>
+      </w:r>
+      <w:proofErr w:type="spellStart"/>
+      <w:r>
+        <w:rPr>
+          <w:color w:val="000000"/>
+          <w:sz w:val="22"/>
+          <w:szCs w:val="22"/>
+        </w:rPr>
+        <w:t>NodeJS</w:t>
+      </w:r>
+      <w:proofErr w:type="spellEnd"/>
+      <w:r>
+        <w:rPr>
+          <w:color w:val="000000"/>
+          <w:sz w:val="22"/>
+          <w:szCs w:val="22"/>
+        </w:rPr>
+        <w:t>, Express, Handlebars</w:t>
       </w:r>
     </w:p>
     <w:p>
@@ -805,12 +922,21 @@
           <w:b/>
         </w:rPr>
       </w:pPr>
-      <w:r>
-        <w:rPr>
-          <w:rFonts w:ascii="Times New Roman" w:hAnsi="Times New Roman" w:cs="Times New Roman"/>
-          <w:b/>
-        </w:rPr>
-        <w:t>Sollers Institute</w:t>
+      <w:proofErr w:type="spellStart"/>
+      <w:r>
+        <w:rPr>
+          <w:rFonts w:ascii="Times New Roman" w:hAnsi="Times New Roman" w:cs="Times New Roman"/>
+          <w:b/>
+        </w:rPr>
+        <w:t>Sollers</w:t>
+      </w:r>
+      <w:proofErr w:type="spellEnd"/>
+      <w:r>
+        <w:rPr>
+          <w:rFonts w:ascii="Times New Roman" w:hAnsi="Times New Roman" w:cs="Times New Roman"/>
+          <w:b/>
+        </w:rPr>
+        <w:t xml:space="preserve"> Institute</w:t>
       </w:r>
     </w:p>
     <w:p>
@@ -948,6 +1074,7 @@
           <w:rFonts w:ascii="Times New Roman" w:hAnsi="Times New Roman" w:cs="Times New Roman"/>
         </w:rPr>
       </w:pPr>
+      <w:proofErr w:type="spellStart"/>
       <w:r>
         <w:rPr>
           <w:rFonts w:ascii="Times New Roman" w:hAnsi="Times New Roman" w:cs="Times New Roman"/>
@@ -955,6 +1082,7 @@
         </w:rPr>
         <w:t>Sollers</w:t>
       </w:r>
+      <w:proofErr w:type="spellEnd"/>
       <w:r>
         <w:rPr>
           <w:rFonts w:ascii="Times New Roman" w:hAnsi="Times New Roman" w:cs="Times New Roman"/>
@@ -1044,13 +1172,7 @@
         <w:rPr>
           <w:rFonts w:ascii="Times New Roman" w:hAnsi="Times New Roman" w:cs="Times New Roman"/>
         </w:rPr>
-        <w:t>4</w:t>
-      </w:r>
-      <w:r>
-        <w:rPr>
-          <w:rFonts w:ascii="Times New Roman" w:hAnsi="Times New Roman" w:cs="Times New Roman"/>
-        </w:rPr>
-        <w:t>/2016</w:t>
+        <w:t>9/2015</w:t>
       </w:r>
       <w:r>
         <w:rPr>
@@ -1064,14 +1186,19 @@
         <w:spacing w:after="0" w:line="240" w:lineRule="auto"/>
         <w:rPr>
           <w:rFonts w:ascii="Times New Roman" w:hAnsi="Times New Roman" w:cs="Times New Roman"/>
-          <w:b/>
           <w:i/>
         </w:rPr>
       </w:pPr>
       <w:r>
         <w:rPr>
           <w:rFonts w:ascii="Times New Roman" w:hAnsi="Times New Roman" w:cs="Times New Roman"/>
-          <w:b/>
+          <w:i/>
+        </w:rPr>
+        <w:t xml:space="preserve">SAS intern and </w:t>
+      </w:r>
+      <w:r>
+        <w:rPr>
+          <w:rFonts w:ascii="Times New Roman" w:hAnsi="Times New Roman" w:cs="Times New Roman"/>
           <w:i/>
         </w:rPr>
         <w:t>Data Science Consultant</w:t>
@@ -1096,15 +1223,51 @@
           <w:sz w:val="22"/>
           <w:szCs w:val="22"/>
         </w:rPr>
-        <w:t>Creator of First Sollers Data Science Bootcamp cohorts Summer 2016</w:t>
-      </w:r>
-      <w:r>
-        <w:rPr>
-          <w:color w:val="000000"/>
-          <w:sz w:val="22"/>
-          <w:szCs w:val="22"/>
-        </w:rPr>
-        <w:t xml:space="preserve"> and Masters Program</w:t>
+        <w:t xml:space="preserve">Creator of First </w:t>
+      </w:r>
+      <w:proofErr w:type="spellStart"/>
+      <w:r>
+        <w:rPr>
+          <w:color w:val="000000"/>
+          <w:sz w:val="22"/>
+          <w:szCs w:val="22"/>
+        </w:rPr>
+        <w:t>Sollers</w:t>
+      </w:r>
+      <w:proofErr w:type="spellEnd"/>
+      <w:r>
+        <w:rPr>
+          <w:color w:val="000000"/>
+          <w:sz w:val="22"/>
+          <w:szCs w:val="22"/>
+        </w:rPr>
+        <w:t xml:space="preserve"> Data Science Bootcamp cohorts Summer 2016</w:t>
+      </w:r>
+      <w:r>
+        <w:rPr>
+          <w:color w:val="000000"/>
+          <w:sz w:val="22"/>
+          <w:szCs w:val="22"/>
+        </w:rPr>
+        <w:t xml:space="preserve"> and </w:t>
+      </w:r>
+      <w:proofErr w:type="spellStart"/>
+      <w:r>
+        <w:rPr>
+          <w:color w:val="000000"/>
+          <w:sz w:val="22"/>
+          <w:szCs w:val="22"/>
+        </w:rPr>
+        <w:t>Masters</w:t>
+      </w:r>
+      <w:proofErr w:type="spellEnd"/>
+      <w:r>
+        <w:rPr>
+          <w:color w:val="000000"/>
+          <w:sz w:val="22"/>
+          <w:szCs w:val="22"/>
+        </w:rPr>
+        <w:t xml:space="preserve"> Program</w:t>
       </w:r>
     </w:p>
     <w:p>
@@ -1164,7 +1327,43 @@
           <w:sz w:val="22"/>
           <w:szCs w:val="22"/>
         </w:rPr>
-        <w:t xml:space="preserve">Promote and help launch creating Data Science programs using landing pages via HTML5/CSS3/Javascript, Unbounce, </w:t>
+        <w:t>Promote and help launch creating Data Science programs using landing pages via HTML5/CSS3/</w:t>
+      </w:r>
+      <w:proofErr w:type="spellStart"/>
+      <w:r>
+        <w:rPr>
+          <w:color w:val="000000"/>
+          <w:sz w:val="22"/>
+          <w:szCs w:val="22"/>
+        </w:rPr>
+        <w:t>Javascript</w:t>
+      </w:r>
+      <w:proofErr w:type="spellEnd"/>
+      <w:r>
+        <w:rPr>
+          <w:color w:val="000000"/>
+          <w:sz w:val="22"/>
+          <w:szCs w:val="22"/>
+        </w:rPr>
+        <w:t xml:space="preserve">, </w:t>
+      </w:r>
+      <w:proofErr w:type="spellStart"/>
+      <w:r>
+        <w:rPr>
+          <w:color w:val="000000"/>
+          <w:sz w:val="22"/>
+          <w:szCs w:val="22"/>
+        </w:rPr>
+        <w:t>Unbounce</w:t>
+      </w:r>
+      <w:proofErr w:type="spellEnd"/>
+      <w:r>
+        <w:rPr>
+          <w:color w:val="000000"/>
+          <w:sz w:val="22"/>
+          <w:szCs w:val="22"/>
+        </w:rPr>
+        <w:t xml:space="preserve">, </w:t>
       </w:r>
       <w:r>
         <w:rPr>
@@ -1193,6 +1392,82 @@
     </w:p>
     <w:p>
       <w:pPr>
+        <w:pStyle w:val="yiv1975205994yiv902492704msonormal"/>
+        <w:numPr>
+          <w:ilvl w:val="0"/>
+          <w:numId w:val="10"/>
+        </w:numPr>
+        <w:rPr>
+          <w:color w:val="000000"/>
+          <w:sz w:val="22"/>
+          <w:szCs w:val="22"/>
+        </w:rPr>
+      </w:pPr>
+      <w:r>
+        <w:rPr>
+          <w:color w:val="000000"/>
+          <w:sz w:val="22"/>
+          <w:szCs w:val="22"/>
+        </w:rPr>
+        <w:t>Generated reports and created analysis on datasets</w:t>
+      </w:r>
+      <w:r>
+        <w:rPr>
+          <w:color w:val="000000"/>
+          <w:sz w:val="22"/>
+          <w:szCs w:val="22"/>
+        </w:rPr>
+        <w:t xml:space="preserve"> such as mapping raw data to SDTM data for Clinical data</w:t>
+      </w:r>
+      <w:r>
+        <w:rPr>
+          <w:color w:val="000000"/>
+          <w:sz w:val="22"/>
+          <w:szCs w:val="22"/>
+        </w:rPr>
+        <w:t>. Applied Statistics knowledge to write and edit statist</w:t>
+      </w:r>
+      <w:r>
+        <w:rPr>
+          <w:color w:val="000000"/>
+          <w:sz w:val="22"/>
+          <w:szCs w:val="22"/>
+        </w:rPr>
+        <w:t>ical programs to work with data.</w:t>
+      </w:r>
+    </w:p>
+    <w:p>
+      <w:pPr>
+        <w:pStyle w:val="yiv1975205994yiv902492704msonormal"/>
+        <w:numPr>
+          <w:ilvl w:val="0"/>
+          <w:numId w:val="10"/>
+        </w:numPr>
+        <w:rPr>
+          <w:color w:val="000000"/>
+          <w:sz w:val="22"/>
+          <w:szCs w:val="22"/>
+        </w:rPr>
+      </w:pPr>
+      <w:r>
+        <w:rPr>
+          <w:color w:val="000000"/>
+          <w:sz w:val="22"/>
+          <w:szCs w:val="22"/>
+        </w:rPr>
+        <w:t>Performed simple validation of SAS-generated output. Worked with Database Management, and SAS programmers</w:t>
+      </w:r>
+      <w:r>
+        <w:rPr>
+          <w:color w:val="000000"/>
+          <w:sz w:val="22"/>
+          <w:szCs w:val="22"/>
+        </w:rPr>
+        <w:t>.</w:t>
+      </w:r>
+    </w:p>
+    <w:p>
+      <w:pPr>
         <w:spacing w:after="0" w:line="240" w:lineRule="auto"/>
         <w:rPr>
           <w:rFonts w:ascii="Times New Roman" w:hAnsi="Times New Roman" w:cs="Times New Roman"/>
@@ -1299,14 +1574,12 @@
         <w:spacing w:after="0" w:line="240" w:lineRule="auto"/>
         <w:rPr>
           <w:rFonts w:ascii="Times New Roman" w:hAnsi="Times New Roman" w:cs="Times New Roman"/>
-          <w:b/>
           <w:i/>
         </w:rPr>
       </w:pPr>
       <w:r>
         <w:rPr>
           <w:rFonts w:ascii="Times New Roman" w:hAnsi="Times New Roman" w:cs="Times New Roman"/>
-          <w:b/>
           <w:i/>
         </w:rPr>
         <w:t>Statistical Database Marketing Analyst</w:t>
@@ -1375,7 +1648,43 @@
           <w:sz w:val="22"/>
           <w:szCs w:val="22"/>
         </w:rPr>
-        <w:t>Produced reports for Jessica London, Roamans, Woman Within and King Size brands using Excel and SAS Enterprise Guide on customer and catalog segmentation and working with outside companies such as Clario to verify results per season.</w:t>
+        <w:t xml:space="preserve">Produced reports for Jessica London, </w:t>
+      </w:r>
+      <w:proofErr w:type="spellStart"/>
+      <w:r>
+        <w:rPr>
+          <w:color w:val="000000"/>
+          <w:sz w:val="22"/>
+          <w:szCs w:val="22"/>
+        </w:rPr>
+        <w:t>Roamans</w:t>
+      </w:r>
+      <w:proofErr w:type="spellEnd"/>
+      <w:r>
+        <w:rPr>
+          <w:color w:val="000000"/>
+          <w:sz w:val="22"/>
+          <w:szCs w:val="22"/>
+        </w:rPr>
+        <w:t xml:space="preserve">, Woman Within and King Size brands using Excel and SAS Enterprise Guide on customer and catalog segmentation and working with outside companies such as </w:t>
+      </w:r>
+      <w:proofErr w:type="spellStart"/>
+      <w:r>
+        <w:rPr>
+          <w:color w:val="000000"/>
+          <w:sz w:val="22"/>
+          <w:szCs w:val="22"/>
+        </w:rPr>
+        <w:t>Clario</w:t>
+      </w:r>
+      <w:proofErr w:type="spellEnd"/>
+      <w:r>
+        <w:rPr>
+          <w:color w:val="000000"/>
+          <w:sz w:val="22"/>
+          <w:szCs w:val="22"/>
+        </w:rPr>
+        <w:t xml:space="preserve"> to verify results per season.</w:t>
       </w:r>
     </w:p>
     <w:p>
@@ -1399,66 +1708,7 @@
           <w:rFonts w:ascii="Times New Roman" w:hAnsi="Times New Roman" w:cs="Times New Roman"/>
           <w:b/>
         </w:rPr>
-        <w:t>Sollers</w:t>
-      </w:r>
-      <w:r>
-        <w:rPr>
-          <w:rFonts w:ascii="Times New Roman" w:hAnsi="Times New Roman" w:cs="Times New Roman"/>
-          <w:b/>
-        </w:rPr>
-        <w:tab/>
-      </w:r>
-      <w:r>
-        <w:rPr>
-          <w:rFonts w:ascii="Times New Roman" w:hAnsi="Times New Roman" w:cs="Times New Roman"/>
-          <w:b/>
-        </w:rPr>
-        <w:tab/>
-      </w:r>
-      <w:r>
-        <w:rPr>
-          <w:rFonts w:ascii="Times New Roman" w:hAnsi="Times New Roman" w:cs="Times New Roman"/>
-          <w:b/>
-        </w:rPr>
-        <w:tab/>
-      </w:r>
-      <w:r>
-        <w:rPr>
-          <w:rFonts w:ascii="Times New Roman" w:hAnsi="Times New Roman" w:cs="Times New Roman"/>
-        </w:rPr>
-        <w:t xml:space="preserve">        </w:t>
-      </w:r>
-      <w:r>
-        <w:rPr>
-          <w:rFonts w:ascii="Times New Roman" w:hAnsi="Times New Roman" w:cs="Times New Roman"/>
-        </w:rPr>
-        <w:tab/>
-      </w:r>
-      <w:r>
-        <w:rPr>
-          <w:rFonts w:ascii="Times New Roman" w:hAnsi="Times New Roman" w:cs="Times New Roman"/>
-        </w:rPr>
-        <w:tab/>
-        <w:t xml:space="preserve">         </w:t>
-      </w:r>
-      <w:r>
-        <w:rPr>
-          <w:rFonts w:ascii="Times New Roman" w:hAnsi="Times New Roman" w:cs="Times New Roman"/>
-        </w:rPr>
-        <w:t xml:space="preserve">   </w:t>
-      </w:r>
-      <w:r>
-        <w:rPr>
-          <w:rFonts w:ascii="Times New Roman" w:hAnsi="Times New Roman" w:cs="Times New Roman"/>
-        </w:rPr>
-        <w:t>Edison, NJ</w:t>
-      </w:r>
-      <w:r>
-        <w:rPr>
-          <w:rFonts w:ascii="Times New Roman" w:hAnsi="Times New Roman" w:cs="Times New Roman"/>
-          <w:b/>
-        </w:rPr>
-        <w:t xml:space="preserve">            </w:t>
+        <w:t>Mercury Systems Inc.</w:t>
       </w:r>
       <w:r>
         <w:rPr>
@@ -1470,12 +1720,44 @@
         <w:rPr>
           <w:rFonts w:ascii="Times New Roman" w:hAnsi="Times New Roman" w:cs="Times New Roman"/>
         </w:rPr>
+        <w:tab/>
+      </w:r>
+      <w:r>
+        <w:rPr>
+          <w:rFonts w:ascii="Times New Roman" w:hAnsi="Times New Roman" w:cs="Times New Roman"/>
+        </w:rPr>
+        <w:tab/>
         <w:t xml:space="preserve">           </w:t>
       </w:r>
       <w:r>
         <w:rPr>
           <w:rFonts w:ascii="Times New Roman" w:hAnsi="Times New Roman" w:cs="Times New Roman"/>
         </w:rPr>
+        <w:t xml:space="preserve"> </w:t>
+      </w:r>
+      <w:r>
+        <w:rPr>
+          <w:rFonts w:ascii="Times New Roman" w:hAnsi="Times New Roman" w:cs="Times New Roman"/>
+        </w:rPr>
+        <w:t>Princeton, NJ</w:t>
+      </w:r>
+      <w:r>
+        <w:rPr>
+          <w:rFonts w:ascii="Times New Roman" w:hAnsi="Times New Roman" w:cs="Times New Roman"/>
+          <w:b/>
+        </w:rPr>
+        <w:t xml:space="preserve">           </w:t>
+      </w:r>
+      <w:r>
+        <w:rPr>
+          <w:rFonts w:ascii="Times New Roman" w:hAnsi="Times New Roman" w:cs="Times New Roman"/>
+        </w:rPr>
+        <w:t xml:space="preserve">                       </w:t>
+      </w:r>
+      <w:r>
+        <w:rPr>
+          <w:rFonts w:ascii="Times New Roman" w:hAnsi="Times New Roman" w:cs="Times New Roman"/>
+        </w:rPr>
         <w:tab/>
         <w:t xml:space="preserve">      </w:t>
       </w:r>
@@ -1483,31 +1765,7 @@
         <w:rPr>
           <w:rFonts w:ascii="Times New Roman" w:hAnsi="Times New Roman" w:cs="Times New Roman"/>
         </w:rPr>
-        <w:t xml:space="preserve">             09/2015</w:t>
-      </w:r>
-      <w:r>
-        <w:rPr>
-          <w:rFonts w:ascii="Times New Roman" w:hAnsi="Times New Roman" w:cs="Times New Roman"/>
-        </w:rPr>
-        <w:t xml:space="preserve"> </w:t>
-      </w:r>
-      <w:r>
-        <w:rPr>
-          <w:rFonts w:ascii="Times New Roman" w:hAnsi="Times New Roman" w:cs="Times New Roman"/>
-        </w:rPr>
-        <w:t>–</w:t>
-      </w:r>
-      <w:r>
-        <w:rPr>
-          <w:rFonts w:ascii="Times New Roman" w:hAnsi="Times New Roman" w:cs="Times New Roman"/>
-        </w:rPr>
-        <w:t xml:space="preserve"> </w:t>
-      </w:r>
-      <w:r>
-        <w:rPr>
-          <w:rFonts w:ascii="Times New Roman" w:hAnsi="Times New Roman" w:cs="Times New Roman"/>
-        </w:rPr>
-        <w:t>12/2015</w:t>
+        <w:t>07/2014 – 09/2015</w:t>
       </w:r>
     </w:p>
     <w:p>
@@ -1515,17 +1773,16 @@
         <w:spacing w:after="0" w:line="240" w:lineRule="auto"/>
         <w:rPr>
           <w:rFonts w:ascii="Times New Roman" w:hAnsi="Times New Roman" w:cs="Times New Roman"/>
-          <w:b/>
           <w:i/>
         </w:rPr>
       </w:pPr>
       <w:r>
         <w:rPr>
           <w:rFonts w:ascii="Times New Roman" w:hAnsi="Times New Roman" w:cs="Times New Roman"/>
-          <w:b/>
           <w:i/>
         </w:rPr>
-        <w:t>SAS Intern</w:t>
+        <w:lastRenderedPageBreak/>
+        <w:t>Account Manager</w:t>
       </w:r>
     </w:p>
     <w:p>
@@ -1547,15 +1804,124 @@
           <w:sz w:val="22"/>
           <w:szCs w:val="22"/>
         </w:rPr>
-        <w:t>Generated reports and created analysis on datasets. Applied Statistics knowledge to write and edit statist</w:t>
-      </w:r>
-      <w:r>
-        <w:rPr>
-          <w:color w:val="000000"/>
-          <w:sz w:val="22"/>
-          <w:szCs w:val="22"/>
-        </w:rPr>
-        <w:t>ical programs to work with data.</w:t>
+        <w:t xml:space="preserve">Trained and Placed Consultants specializing in Back-End (Java/C++/Objective C, </w:t>
+      </w:r>
+      <w:proofErr w:type="spellStart"/>
+      <w:r>
+        <w:rPr>
+          <w:color w:val="000000"/>
+          <w:sz w:val="22"/>
+          <w:szCs w:val="22"/>
+        </w:rPr>
+        <w:t>etc</w:t>
+      </w:r>
+      <w:proofErr w:type="spellEnd"/>
+      <w:r>
+        <w:rPr>
+          <w:color w:val="000000"/>
+          <w:sz w:val="22"/>
+          <w:szCs w:val="22"/>
+        </w:rPr>
+        <w:t xml:space="preserve">), Front End (HTML, CSS, </w:t>
+      </w:r>
+      <w:proofErr w:type="spellStart"/>
+      <w:r>
+        <w:rPr>
+          <w:color w:val="000000"/>
+          <w:sz w:val="22"/>
+          <w:szCs w:val="22"/>
+        </w:rPr>
+        <w:t>Javascript</w:t>
+      </w:r>
+      <w:proofErr w:type="spellEnd"/>
+      <w:r>
+        <w:rPr>
+          <w:color w:val="000000"/>
+          <w:sz w:val="22"/>
+          <w:szCs w:val="22"/>
+        </w:rPr>
+        <w:t xml:space="preserve">, </w:t>
+      </w:r>
+      <w:proofErr w:type="spellStart"/>
+      <w:r>
+        <w:rPr>
+          <w:color w:val="000000"/>
+          <w:sz w:val="22"/>
+          <w:szCs w:val="22"/>
+        </w:rPr>
+        <w:t>Jquery</w:t>
+      </w:r>
+      <w:proofErr w:type="spellEnd"/>
+      <w:r>
+        <w:rPr>
+          <w:color w:val="000000"/>
+          <w:sz w:val="22"/>
+          <w:szCs w:val="22"/>
+        </w:rPr>
+        <w:t>, Angular JS, etc.) and Relational/Non-Relational Database Management Systems.</w:t>
+      </w:r>
+    </w:p>
+    <w:p>
+      <w:pPr>
+        <w:spacing w:after="0" w:line="240" w:lineRule="auto"/>
+        <w:rPr>
+          <w:rFonts w:ascii="Times New Roman" w:hAnsi="Times New Roman" w:cs="Times New Roman"/>
+        </w:rPr>
+      </w:pPr>
+      <w:r>
+        <w:rPr>
+          <w:rFonts w:ascii="Times New Roman" w:hAnsi="Times New Roman" w:cs="Times New Roman"/>
+          <w:b/>
+        </w:rPr>
+        <w:t>New Jersey Institute of Technology</w:t>
+      </w:r>
+      <w:r>
+        <w:rPr>
+          <w:rFonts w:ascii="Times New Roman" w:hAnsi="Times New Roman" w:cs="Times New Roman"/>
+        </w:rPr>
+        <w:t xml:space="preserve">                  Newark, NJ</w:t>
+      </w:r>
+      <w:r>
+        <w:rPr>
+          <w:rFonts w:ascii="Times New Roman" w:hAnsi="Times New Roman" w:cs="Times New Roman"/>
+          <w:b/>
+        </w:rPr>
+        <w:t xml:space="preserve">           </w:t>
+      </w:r>
+      <w:r>
+        <w:rPr>
+          <w:rFonts w:ascii="Times New Roman" w:hAnsi="Times New Roman" w:cs="Times New Roman"/>
+        </w:rPr>
+        <w:t xml:space="preserve">                       </w:t>
+      </w:r>
+      <w:r>
+        <w:rPr>
+          <w:rFonts w:ascii="Times New Roman" w:hAnsi="Times New Roman" w:cs="Times New Roman"/>
+        </w:rPr>
+        <w:tab/>
+        <w:t xml:space="preserve">      </w:t>
+      </w:r>
+      <w:r>
+        <w:rPr>
+          <w:rFonts w:ascii="Times New Roman" w:hAnsi="Times New Roman" w:cs="Times New Roman"/>
+        </w:rPr>
+        <w:t>09/2013 – 06/2014</w:t>
+      </w:r>
+    </w:p>
+    <w:p>
+      <w:pPr>
+        <w:spacing w:after="0" w:line="240" w:lineRule="auto"/>
+        <w:rPr>
+          <w:rFonts w:ascii="Times New Roman" w:hAnsi="Times New Roman" w:cs="Times New Roman"/>
+          <w:i/>
+        </w:rPr>
+      </w:pPr>
+      <w:r>
+        <w:rPr>
+          <w:rFonts w:ascii="Times New Roman" w:hAnsi="Times New Roman" w:cs="Times New Roman"/>
+          <w:i/>
+        </w:rPr>
+        <w:t>Adjunct Professor</w:t>
       </w:r>
     </w:p>
     <w:p>
@@ -1577,228 +1943,6 @@
           <w:sz w:val="22"/>
           <w:szCs w:val="22"/>
         </w:rPr>
-        <w:lastRenderedPageBreak/>
-        <w:t>Studied and mapped raw data to SDTM data for Clinical data.</w:t>
-      </w:r>
-    </w:p>
-    <w:p>
-      <w:pPr>
-        <w:pStyle w:val="yiv1975205994yiv902492704msonormal"/>
-        <w:numPr>
-          <w:ilvl w:val="0"/>
-          <w:numId w:val="7"/>
-        </w:numPr>
-        <w:rPr>
-          <w:color w:val="000000"/>
-          <w:sz w:val="22"/>
-          <w:szCs w:val="22"/>
-        </w:rPr>
-      </w:pPr>
-      <w:r>
-        <w:rPr>
-          <w:color w:val="000000"/>
-          <w:sz w:val="22"/>
-          <w:szCs w:val="22"/>
-        </w:rPr>
-        <w:t>Performed simple validation of SAS-generated output. Worked with Database Management, and SAS programmers.</w:t>
-      </w:r>
-    </w:p>
-    <w:p>
-      <w:pPr>
-        <w:spacing w:after="0" w:line="240" w:lineRule="auto"/>
-        <w:rPr>
-          <w:rFonts w:ascii="Times New Roman" w:hAnsi="Times New Roman" w:cs="Times New Roman"/>
-        </w:rPr>
-      </w:pPr>
-      <w:r>
-        <w:rPr>
-          <w:rFonts w:ascii="Times New Roman" w:hAnsi="Times New Roman" w:cs="Times New Roman"/>
-          <w:b/>
-        </w:rPr>
-        <w:t>Mercury Systems Inc.</w:t>
-      </w:r>
-      <w:r>
-        <w:rPr>
-          <w:rFonts w:ascii="Times New Roman" w:hAnsi="Times New Roman" w:cs="Times New Roman"/>
-        </w:rPr>
-        <w:t xml:space="preserve">          </w:t>
-      </w:r>
-      <w:r>
-        <w:rPr>
-          <w:rFonts w:ascii="Times New Roman" w:hAnsi="Times New Roman" w:cs="Times New Roman"/>
-        </w:rPr>
-        <w:tab/>
-      </w:r>
-      <w:r>
-        <w:rPr>
-          <w:rFonts w:ascii="Times New Roman" w:hAnsi="Times New Roman" w:cs="Times New Roman"/>
-        </w:rPr>
-        <w:tab/>
-        <w:t xml:space="preserve">           </w:t>
-      </w:r>
-      <w:r>
-        <w:rPr>
-          <w:rFonts w:ascii="Times New Roman" w:hAnsi="Times New Roman" w:cs="Times New Roman"/>
-        </w:rPr>
-        <w:t xml:space="preserve"> </w:t>
-      </w:r>
-      <w:r>
-        <w:rPr>
-          <w:rFonts w:ascii="Times New Roman" w:hAnsi="Times New Roman" w:cs="Times New Roman"/>
-        </w:rPr>
-        <w:t>Princeton, NJ</w:t>
-      </w:r>
-      <w:r>
-        <w:rPr>
-          <w:rFonts w:ascii="Times New Roman" w:hAnsi="Times New Roman" w:cs="Times New Roman"/>
-          <w:b/>
-        </w:rPr>
-        <w:t xml:space="preserve">           </w:t>
-      </w:r>
-      <w:r>
-        <w:rPr>
-          <w:rFonts w:ascii="Times New Roman" w:hAnsi="Times New Roman" w:cs="Times New Roman"/>
-        </w:rPr>
-        <w:t xml:space="preserve">                       </w:t>
-      </w:r>
-      <w:r>
-        <w:rPr>
-          <w:rFonts w:ascii="Times New Roman" w:hAnsi="Times New Roman" w:cs="Times New Roman"/>
-        </w:rPr>
-        <w:tab/>
-        <w:t xml:space="preserve">      </w:t>
-      </w:r>
-      <w:r>
-        <w:rPr>
-          <w:rFonts w:ascii="Times New Roman" w:hAnsi="Times New Roman" w:cs="Times New Roman"/>
-        </w:rPr>
-        <w:t>07/2014 – 09/2015</w:t>
-      </w:r>
-    </w:p>
-    <w:p>
-      <w:pPr>
-        <w:spacing w:after="0" w:line="240" w:lineRule="auto"/>
-        <w:rPr>
-          <w:rFonts w:ascii="Times New Roman" w:hAnsi="Times New Roman" w:cs="Times New Roman"/>
-          <w:b/>
-          <w:i/>
-        </w:rPr>
-      </w:pPr>
-      <w:r>
-        <w:rPr>
-          <w:rFonts w:ascii="Times New Roman" w:hAnsi="Times New Roman" w:cs="Times New Roman"/>
-          <w:b/>
-          <w:i/>
-        </w:rPr>
-        <w:t>Account Manager</w:t>
-      </w:r>
-    </w:p>
-    <w:p>
-      <w:pPr>
-        <w:pStyle w:val="yiv1975205994yiv902492704msonormal"/>
-        <w:numPr>
-          <w:ilvl w:val="0"/>
-          <w:numId w:val="7"/>
-        </w:numPr>
-        <w:rPr>
-          <w:color w:val="000000"/>
-          <w:sz w:val="22"/>
-          <w:szCs w:val="22"/>
-        </w:rPr>
-      </w:pPr>
-      <w:r>
-        <w:rPr>
-          <w:color w:val="000000"/>
-          <w:sz w:val="22"/>
-          <w:szCs w:val="22"/>
-        </w:rPr>
-        <w:t>Trained and Placed Consultants specializing in Back-End (Java/C++/Objective C, etc), Front End (HTML, CSS, Javascript, Jquery, Angular JS, etc.) and Relational/Non-Relational Database Management Systems.</w:t>
-      </w:r>
-    </w:p>
-    <w:p>
-      <w:pPr>
-        <w:spacing w:after="0" w:line="240" w:lineRule="auto"/>
-        <w:rPr>
-          <w:rFonts w:ascii="Times New Roman" w:hAnsi="Times New Roman" w:cs="Times New Roman"/>
-        </w:rPr>
-      </w:pPr>
-      <w:r>
-        <w:rPr>
-          <w:rFonts w:ascii="Times New Roman" w:hAnsi="Times New Roman" w:cs="Times New Roman"/>
-          <w:b/>
-        </w:rPr>
-        <w:t>New Jersey Institute of Technology</w:t>
-      </w:r>
-      <w:r>
-        <w:rPr>
-          <w:rFonts w:ascii="Times New Roman" w:hAnsi="Times New Roman" w:cs="Times New Roman"/>
-        </w:rPr>
-        <w:t xml:space="preserve">                  Newark, NJ</w:t>
-      </w:r>
-      <w:r>
-        <w:rPr>
-          <w:rFonts w:ascii="Times New Roman" w:hAnsi="Times New Roman" w:cs="Times New Roman"/>
-          <w:b/>
-        </w:rPr>
-        <w:t xml:space="preserve">           </w:t>
-      </w:r>
-      <w:r>
-        <w:rPr>
-          <w:rFonts w:ascii="Times New Roman" w:hAnsi="Times New Roman" w:cs="Times New Roman"/>
-        </w:rPr>
-        <w:t xml:space="preserve">                       </w:t>
-      </w:r>
-      <w:r>
-        <w:rPr>
-          <w:rFonts w:ascii="Times New Roman" w:hAnsi="Times New Roman" w:cs="Times New Roman"/>
-        </w:rPr>
-        <w:tab/>
-        <w:t xml:space="preserve">      </w:t>
-      </w:r>
-      <w:r>
-        <w:rPr>
-          <w:rFonts w:ascii="Times New Roman" w:hAnsi="Times New Roman" w:cs="Times New Roman"/>
-        </w:rPr>
-        <w:t>09/2013 – 06/2014</w:t>
-      </w:r>
-    </w:p>
-    <w:p>
-      <w:pPr>
-        <w:spacing w:after="0" w:line="240" w:lineRule="auto"/>
-        <w:rPr>
-          <w:rFonts w:ascii="Times New Roman" w:hAnsi="Times New Roman" w:cs="Times New Roman"/>
-          <w:b/>
-          <w:i/>
-        </w:rPr>
-      </w:pPr>
-      <w:r>
-        <w:rPr>
-          <w:rFonts w:ascii="Times New Roman" w:hAnsi="Times New Roman" w:cs="Times New Roman"/>
-          <w:b/>
-          <w:i/>
-        </w:rPr>
-        <w:t>Adjunct Professor</w:t>
-      </w:r>
-    </w:p>
-    <w:p>
-      <w:pPr>
-        <w:pStyle w:val="yiv1975205994yiv902492704msonormal"/>
-        <w:numPr>
-          <w:ilvl w:val="0"/>
-          <w:numId w:val="7"/>
-        </w:numPr>
-        <w:rPr>
-          <w:color w:val="000000"/>
-          <w:sz w:val="22"/>
-          <w:szCs w:val="22"/>
-        </w:rPr>
-      </w:pPr>
-      <w:r>
-        <w:rPr>
-          <w:color w:val="000000"/>
-          <w:sz w:val="22"/>
-          <w:szCs w:val="22"/>
-        </w:rPr>
         <w:t>Used Excel, SAS</w:t>
       </w:r>
       <w:r>
@@ -1993,7 +2137,6 @@
         <w:spacing w:after="0" w:line="240" w:lineRule="auto"/>
         <w:rPr>
           <w:rFonts w:ascii="Times New Roman" w:hAnsi="Times New Roman" w:cs="Times New Roman"/>
-          <w:b/>
           <w:i/>
           <w:sz w:val="24"/>
           <w:szCs w:val="24"/>
@@ -2002,27 +2145,15 @@
       <w:r>
         <w:rPr>
           <w:rFonts w:ascii="Times New Roman" w:hAnsi="Times New Roman" w:cs="Times New Roman"/>
-          <w:b/>
           <w:i/>
           <w:sz w:val="24"/>
           <w:szCs w:val="24"/>
         </w:rPr>
-        <w:t>Front End</w:t>
-      </w:r>
-      <w:r>
-        <w:rPr>
-          <w:rFonts w:ascii="Times New Roman" w:hAnsi="Times New Roman" w:cs="Times New Roman"/>
-          <w:b/>
-          <w:i/>
-          <w:sz w:val="24"/>
-          <w:szCs w:val="24"/>
-        </w:rPr>
-        <w:t xml:space="preserve"> </w:t>
-      </w:r>
-      <w:r>
-        <w:rPr>
-          <w:rFonts w:ascii="Times New Roman" w:hAnsi="Times New Roman" w:cs="Times New Roman"/>
-          <w:b/>
+        <w:t xml:space="preserve">Front End </w:t>
+      </w:r>
+      <w:r>
+        <w:rPr>
+          <w:rFonts w:ascii="Times New Roman" w:hAnsi="Times New Roman" w:cs="Times New Roman"/>
           <w:i/>
           <w:sz w:val="24"/>
           <w:szCs w:val="24"/>
@@ -2050,25 +2181,21 @@
         <w:rPr>
           <w:bCs/>
         </w:rPr>
-        <w:t xml:space="preserve">Built a web app </w:t>
-      </w:r>
-      <w:r>
-        <w:rPr>
-          <w:bCs/>
-        </w:rPr>
-        <w:t xml:space="preserve">with my team </w:t>
-      </w:r>
-      <w:r>
-        <w:rPr>
-          <w:bCs/>
-        </w:rPr>
-        <w:t xml:space="preserve">that allows users to </w:t>
-      </w:r>
-      <w:r>
-        <w:rPr>
-          <w:bCs/>
-        </w:rPr>
-        <w:t>effectively identify and showcase flower information chosen from your Flickr account or general search using JustVisual, Wiki and Flickr API’s.</w:t>
+        <w:t xml:space="preserve">Built a web app with my team that allows users to effectively identify and showcase flower information chosen from your Flickr account or general search using </w:t>
+      </w:r>
+      <w:proofErr w:type="spellStart"/>
+      <w:r>
+        <w:rPr>
+          <w:bCs/>
+        </w:rPr>
+        <w:t>JustVisual</w:t>
+      </w:r>
+      <w:proofErr w:type="spellEnd"/>
+      <w:r>
+        <w:rPr>
+          <w:bCs/>
+        </w:rPr>
+        <w:t>, Wiki and Flickr API’s.</w:t>
       </w:r>
     </w:p>
     <w:p>
@@ -2091,13 +2218,7 @@
         <w:rPr>
           <w:bCs/>
         </w:rPr>
-        <w:t>Responsible</w:t>
-      </w:r>
-      <w:r>
-        <w:rPr>
-          <w:bCs/>
-        </w:rPr>
-        <w:t xml:space="preserve"> for the </w:t>
+        <w:t xml:space="preserve">Responsible for the </w:t>
       </w:r>
       <w:r>
         <w:rPr>
@@ -2121,13 +2242,7 @@
         <w:rPr>
           <w:bCs/>
         </w:rPr>
-        <w:t>of the app from using the three APIs</w:t>
-      </w:r>
-      <w:r>
-        <w:rPr>
-          <w:bCs/>
-        </w:rPr>
-        <w:t xml:space="preserve">, </w:t>
+        <w:t xml:space="preserve">of the app from using the three APIs, </w:t>
       </w:r>
       <w:r>
         <w:rPr>
@@ -2145,7 +2260,21 @@
         <w:rPr>
           <w:bCs/>
         </w:rPr>
-        <w:t>HTML5, CSS3, and Heroku.</w:t>
+        <w:t xml:space="preserve">HTML5, CSS3, and </w:t>
+      </w:r>
+      <w:proofErr w:type="spellStart"/>
+      <w:r>
+        <w:rPr>
+          <w:bCs/>
+        </w:rPr>
+        <w:t>Heroku</w:t>
+      </w:r>
+      <w:proofErr w:type="spellEnd"/>
+      <w:r>
+        <w:rPr>
+          <w:bCs/>
+        </w:rPr>
+        <w:t>.</w:t>
       </w:r>
     </w:p>
     <w:p>
@@ -2342,7 +2471,6 @@
         <w:spacing w:after="0" w:line="240" w:lineRule="auto"/>
         <w:rPr>
           <w:rFonts w:ascii="Times New Roman" w:hAnsi="Times New Roman" w:cs="Times New Roman"/>
-          <w:b/>
           <w:i/>
           <w:sz w:val="24"/>
           <w:szCs w:val="24"/>
@@ -2351,7 +2479,6 @@
       <w:r>
         <w:rPr>
           <w:rFonts w:ascii="Times New Roman" w:hAnsi="Times New Roman" w:cs="Times New Roman"/>
-          <w:b/>
           <w:i/>
           <w:sz w:val="24"/>
           <w:szCs w:val="24"/>
@@ -2361,7 +2488,6 @@
       <w:r>
         <w:rPr>
           <w:rFonts w:ascii="Times New Roman" w:hAnsi="Times New Roman" w:cs="Times New Roman"/>
-          <w:b/>
           <w:i/>
           <w:sz w:val="24"/>
           <w:szCs w:val="24"/>
@@ -2426,11 +2552,33 @@
         </w:rPr>
         <w:t xml:space="preserve">Developed using the </w:t>
       </w:r>
-      <w:r>
-        <w:rPr>
-          <w:bCs/>
-        </w:rPr>
-        <w:t>Javascript, MVC structure, NodeJS, HTML5, CSS3, used JSON format</w:t>
+      <w:proofErr w:type="spellStart"/>
+      <w:r>
+        <w:rPr>
+          <w:bCs/>
+        </w:rPr>
+        <w:t>Javascript</w:t>
+      </w:r>
+      <w:proofErr w:type="spellEnd"/>
+      <w:r>
+        <w:rPr>
+          <w:bCs/>
+        </w:rPr>
+        <w:t xml:space="preserve">, MVC structure, </w:t>
+      </w:r>
+      <w:proofErr w:type="spellStart"/>
+      <w:r>
+        <w:rPr>
+          <w:bCs/>
+        </w:rPr>
+        <w:t>NodeJS</w:t>
+      </w:r>
+      <w:proofErr w:type="spellEnd"/>
+      <w:r>
+        <w:rPr>
+          <w:bCs/>
+        </w:rPr>
+        <w:t>, HTML5, CSS3, used JSON format</w:t>
       </w:r>
     </w:p>
     <w:p>
@@ -2493,6 +2641,8 @@
           <w:bCs/>
         </w:rPr>
       </w:pPr>
+      <w:bookmarkStart w:id="0" w:name="_GoBack"/>
+      <w:bookmarkEnd w:id="0"/>
     </w:p>
     <w:p>
       <w:pPr>
@@ -2634,7 +2784,6 @@
         <w:spacing w:after="0" w:line="240" w:lineRule="auto"/>
         <w:rPr>
           <w:rFonts w:ascii="Times New Roman" w:hAnsi="Times New Roman" w:cs="Times New Roman"/>
-          <w:b/>
           <w:i/>
           <w:sz w:val="24"/>
           <w:szCs w:val="24"/>
@@ -2643,7 +2792,6 @@
       <w:r>
         <w:rPr>
           <w:rFonts w:ascii="Times New Roman" w:hAnsi="Times New Roman" w:cs="Times New Roman"/>
-          <w:b/>
           <w:i/>
           <w:sz w:val="24"/>
           <w:szCs w:val="24"/>
@@ -2673,11 +2821,19 @@
         </w:rPr>
         <w:t xml:space="preserve">Created a </w:t>
       </w:r>
-      <w:r>
-        <w:rPr>
-          <w:bCs/>
-        </w:rPr>
-        <w:t>bootcamp student profile app with login authentication, file upload capabilities.</w:t>
+      <w:proofErr w:type="spellStart"/>
+      <w:r>
+        <w:rPr>
+          <w:bCs/>
+        </w:rPr>
+        <w:t>bootcamp</w:t>
+      </w:r>
+      <w:proofErr w:type="spellEnd"/>
+      <w:r>
+        <w:rPr>
+          <w:bCs/>
+        </w:rPr>
+        <w:t xml:space="preserve"> student profile app with login authentication, file upload capabilities.</w:t>
       </w:r>
     </w:p>
     <w:p>
@@ -2700,7 +2856,21 @@
         <w:rPr>
           <w:bCs/>
         </w:rPr>
-        <w:t>Led a small team using Git Work</w:t>
+        <w:t xml:space="preserve">Led a small team using </w:t>
+      </w:r>
+      <w:proofErr w:type="spellStart"/>
+      <w:r>
+        <w:rPr>
+          <w:bCs/>
+        </w:rPr>
+        <w:t>Git</w:t>
+      </w:r>
+      <w:proofErr w:type="spellEnd"/>
+      <w:r>
+        <w:rPr>
+          <w:bCs/>
+        </w:rPr>
+        <w:t xml:space="preserve"> Work</w:t>
       </w:r>
       <w:r>
         <w:rPr>
@@ -2735,7 +2905,21 @@
         <w:rPr>
           <w:bCs/>
         </w:rPr>
-        <w:t>Application was built using Express.js, Node.js, MySQL, Sequelize, Handlebars</w:t>
+        <w:t xml:space="preserve">Application was built using Express.js, Node.js, MySQL, </w:t>
+      </w:r>
+      <w:proofErr w:type="spellStart"/>
+      <w:r>
+        <w:rPr>
+          <w:bCs/>
+        </w:rPr>
+        <w:t>Sequelize</w:t>
+      </w:r>
+      <w:proofErr w:type="spellEnd"/>
+      <w:r>
+        <w:rPr>
+          <w:bCs/>
+        </w:rPr>
+        <w:t>, Handlebars</w:t>
       </w:r>
       <w:r>
         <w:rPr>
@@ -2749,8 +2933,6 @@
         </w:rPr>
         <w:t>, Amazon S6</w:t>
       </w:r>
-      <w:bookmarkStart w:id="0" w:name="_GoBack"/>
-      <w:bookmarkEnd w:id="0"/>
     </w:p>
     <w:p>
       <w:pPr>
@@ -2862,12 +3044,21 @@
         </w:rPr>
         <w:t xml:space="preserve">, </w:t>
       </w:r>
-      <w:r>
-        <w:rPr>
-          <w:rFonts w:ascii="Times New Roman" w:hAnsi="Times New Roman" w:cs="Times New Roman"/>
-          <w:b/>
-        </w:rPr>
-        <w:t>FireFlies Entertainment</w:t>
+      <w:proofErr w:type="spellStart"/>
+      <w:r>
+        <w:rPr>
+          <w:rFonts w:ascii="Times New Roman" w:hAnsi="Times New Roman" w:cs="Times New Roman"/>
+          <w:b/>
+        </w:rPr>
+        <w:t>FireFlies</w:t>
+      </w:r>
+      <w:proofErr w:type="spellEnd"/>
+      <w:r>
+        <w:rPr>
+          <w:rFonts w:ascii="Times New Roman" w:hAnsi="Times New Roman" w:cs="Times New Roman"/>
+          <w:b/>
+        </w:rPr>
+        <w:t xml:space="preserve"> Entertainment</w:t>
       </w:r>
       <w:r>
         <w:rPr>
@@ -5789,7 +5980,7 @@
 </file>
 
 <file path=customXml/itemProps1.xml><?xml version="1.0" encoding="utf-8"?>
-<ds:datastoreItem xmlns:ds="http://schemas.openxmlformats.org/officeDocument/2006/customXml" ds:itemID="{0C90442A-4336-4D73-885E-4CC3F8305A59}">
+<ds:datastoreItem xmlns:ds="http://schemas.openxmlformats.org/officeDocument/2006/customXml" ds:itemID="{4CFDA37C-CB8B-4D92-BDEB-2340C9638630}">
   <ds:schemaRefs>
     <ds:schemaRef ds:uri="http://schemas.openxmlformats.org/officeDocument/2006/bibliography"/>
   </ds:schemaRefs>

</xml_diff>

<commit_message>
Made changes to CV and Resume
</commit_message>
<xml_diff>
--- a/Amreeta_Developer_Resume.docx
+++ b/Amreeta_Developer_Resume.docx
@@ -1701,13 +1701,23 @@
         <w:spacing w:after="0" w:line="240" w:lineRule="auto"/>
         <w:rPr>
           <w:rFonts w:ascii="Times New Roman" w:hAnsi="Times New Roman" w:cs="Times New Roman"/>
-        </w:rPr>
-      </w:pPr>
-      <w:r>
-        <w:rPr>
-          <w:rFonts w:ascii="Times New Roman" w:hAnsi="Times New Roman" w:cs="Times New Roman"/>
-          <w:b/>
-        </w:rPr>
+          <w:b/>
+        </w:rPr>
+      </w:pPr>
+    </w:p>
+    <w:p>
+      <w:pPr>
+        <w:spacing w:after="0" w:line="240" w:lineRule="auto"/>
+        <w:rPr>
+          <w:rFonts w:ascii="Times New Roman" w:hAnsi="Times New Roman" w:cs="Times New Roman"/>
+        </w:rPr>
+      </w:pPr>
+      <w:r>
+        <w:rPr>
+          <w:rFonts w:ascii="Times New Roman" w:hAnsi="Times New Roman" w:cs="Times New Roman"/>
+          <w:b/>
+        </w:rPr>
+        <w:lastRenderedPageBreak/>
         <w:t>Mercury Systems Inc.</w:t>
       </w:r>
       <w:r>
@@ -1781,7 +1791,6 @@
           <w:rFonts w:ascii="Times New Roman" w:hAnsi="Times New Roman" w:cs="Times New Roman"/>
           <w:i/>
         </w:rPr>
-        <w:lastRenderedPageBreak/>
         <w:t>Account Manager</w:t>
       </w:r>
     </w:p>
@@ -1860,6 +1869,70 @@
         </w:rPr>
         <w:t>, Angular JS, etc.) and Relational/Non-Relational Database Management Systems.</w:t>
       </w:r>
+    </w:p>
+    <w:p>
+      <w:pPr>
+        <w:pStyle w:val="yiv1975205994yiv902492704msonormal"/>
+        <w:numPr>
+          <w:ilvl w:val="0"/>
+          <w:numId w:val="7"/>
+        </w:numPr>
+        <w:rPr>
+          <w:color w:val="000000"/>
+          <w:sz w:val="22"/>
+          <w:szCs w:val="22"/>
+        </w:rPr>
+      </w:pPr>
+      <w:r>
+        <w:rPr>
+          <w:color w:val="000000"/>
+          <w:sz w:val="22"/>
+          <w:szCs w:val="22"/>
+        </w:rPr>
+        <w:t>Conducted Domain training in Finance, IT, Healthcare, Behavioral topics and mock interviews</w:t>
+      </w:r>
+    </w:p>
+    <w:p>
+      <w:pPr>
+        <w:pStyle w:val="yiv1975205994yiv902492704msonormal"/>
+        <w:numPr>
+          <w:ilvl w:val="0"/>
+          <w:numId w:val="7"/>
+        </w:numPr>
+        <w:rPr>
+          <w:color w:val="000000"/>
+          <w:sz w:val="22"/>
+          <w:szCs w:val="22"/>
+        </w:rPr>
+      </w:pPr>
+      <w:r>
+        <w:rPr>
+          <w:color w:val="000000"/>
+          <w:sz w:val="22"/>
+          <w:szCs w:val="22"/>
+        </w:rPr>
+        <w:t xml:space="preserve">Placements included JPMC, Accenture, American Express, United Healthcare, Goldman Sachs, ISO, TCS, </w:t>
+      </w:r>
+      <w:proofErr w:type="spellStart"/>
+      <w:r>
+        <w:rPr>
+          <w:color w:val="000000"/>
+          <w:sz w:val="22"/>
+          <w:szCs w:val="22"/>
+        </w:rPr>
+        <w:t>Northfolk</w:t>
+      </w:r>
+      <w:proofErr w:type="spellEnd"/>
+      <w:r>
+        <w:rPr>
+          <w:color w:val="000000"/>
+          <w:sz w:val="22"/>
+          <w:szCs w:val="22"/>
+        </w:rPr>
+        <w:t xml:space="preserve"> Southern, Barclays</w:t>
+      </w:r>
+      <w:bookmarkStart w:id="0" w:name="_GoBack"/>
+      <w:bookmarkEnd w:id="0"/>
     </w:p>
     <w:p>
       <w:pPr>
@@ -2641,8 +2714,6 @@
           <w:bCs/>
         </w:rPr>
       </w:pPr>
-      <w:bookmarkStart w:id="0" w:name="_GoBack"/>
-      <w:bookmarkEnd w:id="0"/>
     </w:p>
     <w:p>
       <w:pPr>
@@ -5980,7 +6051,7 @@
 </file>
 
 <file path=customXml/itemProps1.xml><?xml version="1.0" encoding="utf-8"?>
-<ds:datastoreItem xmlns:ds="http://schemas.openxmlformats.org/officeDocument/2006/customXml" ds:itemID="{4CFDA37C-CB8B-4D92-BDEB-2340C9638630}">
+<ds:datastoreItem xmlns:ds="http://schemas.openxmlformats.org/officeDocument/2006/customXml" ds:itemID="{494144CD-8DE6-4ADE-99F5-7DECDF75F590}">
   <ds:schemaRefs>
     <ds:schemaRef ds:uri="http://schemas.openxmlformats.org/officeDocument/2006/bibliography"/>
   </ds:schemaRefs>

</xml_diff>